<commit_message>
Cambio en el doc de student2
</commit_message>
<xml_diff>
--- a/reports/Student#2/02 - Requirements - Student #2.docx
+++ b/reports/Student#2/02 - Requirements - Student #2.docx
@@ -213,6 +213,7 @@
                 <w15:appearance w15:val="hidden"/>
                 <w:text/>
               </w:sdtPr>
+              <w:sdtEndPr/>
               <w:sdtContent>
                 <w:r>
                   <w:rPr>
@@ -256,8 +257,6 @@
               </w:rPr>
               <w:t>Student #2</w:t>
             </w:r>
-            <w:bookmarkStart w:id="0" w:name="_GoBack"/>
-            <w:bookmarkEnd w:id="0"/>
           </w:p>
           <w:p>
             <w:pPr>
@@ -801,10 +800,7 @@
             <w:t xml:space="preserve"> </w:t>
           </w:r>
           <w:r>
-            <w:t>x</w:t>
-          </w:r>
-          <w:r>
-            <w:t xml:space="preserve">  </w:t>
+            <w:t xml:space="preserve"> X </w:t>
           </w:r>
         </w:sdtContent>
       </w:sdt>
@@ -922,10 +918,10 @@
             <w:t xml:space="preserve"> </w:t>
           </w:r>
           <w:r>
-            <w:t>x</w:t>
+            <w:t xml:space="preserve"> X </w:t>
           </w:r>
           <w:r>
-            <w:t xml:space="preserve">   </w:t>
+            <w:t xml:space="preserve"> </w:t>
           </w:r>
         </w:sdtContent>
       </w:sdt>
@@ -1217,7 +1213,10 @@
         <w:sdtEndPr/>
         <w:sdtContent>
           <w:r>
-            <w:t xml:space="preserve">    </w:t>
+            <w:t xml:space="preserve">  X </w:t>
+          </w:r>
+          <w:r>
+            <w:t xml:space="preserve"> </w:t>
           </w:r>
         </w:sdtContent>
       </w:sdt>
@@ -1230,7 +1229,7 @@
       <w:pPr>
         <w:pStyle w:val="Requirement-Header"/>
       </w:pPr>
-      <w:bookmarkStart w:id="1" w:name="OLE_LINK1"/>
+      <w:bookmarkStart w:id="0" w:name="OLE_LINK1"/>
       <w:r>
         <w:t xml:space="preserve">A </w:t>
       </w:r>
@@ -1447,7 +1446,7 @@
         </w:rPr>
         <w:t xml:space="preserve"> </w:t>
       </w:r>
-      <w:bookmarkEnd w:id="1"/>
+      <w:bookmarkEnd w:id="0"/>
     </w:p>
     <w:permStart w:id="1685676958" w:edGrp="everyone"/>
     <w:p>
@@ -1467,7 +1466,10 @@
         <w:sdtEndPr/>
         <w:sdtContent>
           <w:r>
-            <w:t xml:space="preserve">    </w:t>
+            <w:t xml:space="preserve">  X </w:t>
+          </w:r>
+          <w:r>
+            <w:t xml:space="preserve"> </w:t>
           </w:r>
         </w:sdtContent>
       </w:sdt>
@@ -1666,7 +1668,7 @@
         <w:t>.</w:t>
       </w:r>
     </w:p>
-    <w:bookmarkStart w:id="2" w:name="_Hlk157677981"/>
+    <w:bookmarkStart w:id="1" w:name="_Hlk157677981"/>
     <w:permStart w:id="339812661" w:edGrp="everyone"/>
     <w:p>
       <w:pPr>
@@ -1684,7 +1686,10 @@
         <w:sdtEndPr/>
         <w:sdtContent>
           <w:r>
-            <w:t xml:space="preserve">    </w:t>
+            <w:t xml:space="preserve">  X </w:t>
+          </w:r>
+          <w:r>
+            <w:t xml:space="preserve"> </w:t>
           </w:r>
         </w:sdtContent>
       </w:sdt>
@@ -1692,7 +1697,7 @@
       <w:r>
         <w:t xml:space="preserve">   </w:t>
       </w:r>
-      <w:bookmarkEnd w:id="2"/>
+      <w:bookmarkEnd w:id="1"/>
     </w:p>
     <w:p>
       <w:pPr>
@@ -1954,7 +1959,10 @@
         <w:sdtEndPr/>
         <w:sdtContent>
           <w:r>
-            <w:t xml:space="preserve">    </w:t>
+            <w:t xml:space="preserve">  X </w:t>
+          </w:r>
+          <w:r>
+            <w:t xml:space="preserve"> </w:t>
           </w:r>
         </w:sdtContent>
       </w:sdt>
@@ -9551,6 +9559,7 @@
     <w:rsid w:val="007A55FF"/>
     <w:rsid w:val="007C004C"/>
     <w:rsid w:val="007E6C7A"/>
+    <w:rsid w:val="008627FC"/>
     <w:rsid w:val="008B1087"/>
     <w:rsid w:val="00913DD7"/>
     <w:rsid w:val="0093034B"/>
@@ -10756,7 +10765,7 @@
 </file>
 
 <file path=customXml/itemProps1.xml><?xml version="1.0" encoding="utf-8"?>
-<ds:datastoreItem xmlns:ds="http://schemas.openxmlformats.org/officeDocument/2006/customXml" ds:itemID="{3451E055-3EA9-48BE-8400-0C3BF3519356}">
+<ds:datastoreItem xmlns:ds="http://schemas.openxmlformats.org/officeDocument/2006/customXml" ds:itemID="{B0393D5A-9F21-497D-A98C-2DA3197220C6}">
   <ds:schemaRefs>
     <ds:schemaRef ds:uri="http://schemas.openxmlformats.org/officeDocument/2006/bibliography"/>
   </ds:schemaRefs>

</xml_diff>

<commit_message>
Cambaido rol del student2
</commit_message>
<xml_diff>
--- a/reports/Student#2/02 - Requirements - Student #2.docx
+++ b/reports/Student#2/02 - Requirements - Student #2.docx
@@ -504,6 +504,12 @@
                   <w:rPr>
                     <w:rFonts w:asciiTheme="majorHAnsi" w:hAnsiTheme="majorHAnsi" w:cstheme="majorHAnsi"/>
                   </w:rPr>
+                  <w:t>, tester, analyst</w:t>
+                </w:r>
+                <w:r>
+                  <w:rPr>
+                    <w:rFonts w:asciiTheme="majorHAnsi" w:hAnsiTheme="majorHAnsi" w:cstheme="majorHAnsi"/>
+                  </w:rPr>
                   <w:t xml:space="preserve">  </w:t>
                 </w:r>
               </w:sdtContent>
@@ -582,7 +588,13 @@
                   <w:rPr>
                     <w:rFonts w:asciiTheme="majorHAnsi" w:hAnsiTheme="majorHAnsi" w:cstheme="majorHAnsi"/>
                   </w:rPr>
-                  <w:t>02/19/25</w:t>
+                  <w:t>03/12</w:t>
+                </w:r>
+                <w:r>
+                  <w:rPr>
+                    <w:rFonts w:asciiTheme="majorHAnsi" w:hAnsiTheme="majorHAnsi" w:cstheme="majorHAnsi"/>
+                  </w:rPr>
+                  <w:t>/25</w:t>
                 </w:r>
                 <w:r>
                   <w:rPr>
@@ -9552,6 +9564,7 @@
     <w:rsid w:val="004B23B9"/>
     <w:rsid w:val="004D7778"/>
     <w:rsid w:val="0054309A"/>
+    <w:rsid w:val="005534F3"/>
     <w:rsid w:val="005650B2"/>
     <w:rsid w:val="00635F6F"/>
     <w:rsid w:val="00791580"/>
@@ -10765,7 +10778,7 @@
 </file>
 
 <file path=customXml/itemProps1.xml><?xml version="1.0" encoding="utf-8"?>
-<ds:datastoreItem xmlns:ds="http://schemas.openxmlformats.org/officeDocument/2006/customXml" ds:itemID="{B0393D5A-9F21-497D-A98C-2DA3197220C6}">
+<ds:datastoreItem xmlns:ds="http://schemas.openxmlformats.org/officeDocument/2006/customXml" ds:itemID="{DAB248CF-D067-48F9-8EAC-9814CDD89DEB}">
   <ds:schemaRefs>
     <ds:schemaRef ds:uri="http://schemas.openxmlformats.org/officeDocument/2006/bibliography"/>
   </ds:schemaRefs>

</xml_diff>

<commit_message>
Añadidos cambiso en el repor de tareas realizadas Student2
</commit_message>
<xml_diff>
--- a/reports/Student#2/02 - Requirements - Student #2.docx
+++ b/reports/Student#2/02 - Requirements - Student #2.docx
@@ -2240,7 +2240,13 @@
         <w:sdtEndPr/>
         <w:sdtContent>
           <w:r>
-            <w:t xml:space="preserve">    </w:t>
+            <w:t xml:space="preserve"> </w:t>
+          </w:r>
+          <w:r>
+            <w:t xml:space="preserve"> X </w:t>
+          </w:r>
+          <w:r>
+            <w:t xml:space="preserve">  </w:t>
           </w:r>
         </w:sdtContent>
       </w:sdt>
@@ -2378,7 +2384,13 @@
         <w:sdtEndPr/>
         <w:sdtContent>
           <w:r>
-            <w:t xml:space="preserve">    </w:t>
+            <w:t xml:space="preserve"> </w:t>
+          </w:r>
+          <w:r>
+            <w:t xml:space="preserve"> X</w:t>
+          </w:r>
+          <w:r>
+            <w:t xml:space="preserve">   </w:t>
           </w:r>
         </w:sdtContent>
       </w:sdt>
@@ -2594,7 +2606,13 @@
         <w:sdtEndPr/>
         <w:sdtContent>
           <w:r>
-            <w:t xml:space="preserve">    </w:t>
+            <w:t xml:space="preserve">  </w:t>
+          </w:r>
+          <w:r>
+            <w:t xml:space="preserve">X </w:t>
+          </w:r>
+          <w:r>
+            <w:t xml:space="preserve">  </w:t>
           </w:r>
         </w:sdtContent>
       </w:sdt>
@@ -2712,7 +2730,13 @@
         <w:sdtEndPr/>
         <w:sdtContent>
           <w:r>
-            <w:t xml:space="preserve">    </w:t>
+            <w:t xml:space="preserve"> </w:t>
+          </w:r>
+          <w:r>
+            <w:t xml:space="preserve"> X</w:t>
+          </w:r>
+          <w:r>
+            <w:t xml:space="preserve">   </w:t>
           </w:r>
         </w:sdtContent>
       </w:sdt>
@@ -2767,7 +2791,13 @@
         <w:sdtEndPr/>
         <w:sdtContent>
           <w:r>
-            <w:t xml:space="preserve">    </w:t>
+            <w:t xml:space="preserve"> </w:t>
+          </w:r>
+          <w:r>
+            <w:t xml:space="preserve"> X</w:t>
+          </w:r>
+          <w:r>
+            <w:t xml:space="preserve">   </w:t>
           </w:r>
         </w:sdtContent>
       </w:sdt>
@@ -2804,7 +2834,10 @@
         <w:sdtEndPr/>
         <w:sdtContent>
           <w:r>
-            <w:t xml:space="preserve">    </w:t>
+            <w:t xml:space="preserve">  X </w:t>
+          </w:r>
+          <w:r>
+            <w:t xml:space="preserve"> </w:t>
           </w:r>
         </w:sdtContent>
       </w:sdt>
@@ -3386,7 +3419,19 @@
             <w:rPr>
               <w:lang w:val="en-US"/>
             </w:rPr>
-            <w:t xml:space="preserve">    </w:t>
+            <w:t xml:space="preserve">  </w:t>
+          </w:r>
+          <w:r>
+            <w:rPr>
+              <w:lang w:val="en-US"/>
+            </w:rPr>
+            <w:t>X</w:t>
+          </w:r>
+          <w:r>
+            <w:rPr>
+              <w:lang w:val="en-US"/>
+            </w:rPr>
+            <w:t xml:space="preserve">  </w:t>
           </w:r>
         </w:sdtContent>
       </w:sdt>
@@ -3773,7 +3818,13 @@
         <w:sdtEndPr/>
         <w:sdtContent>
           <w:r>
-            <w:t xml:space="preserve">    </w:t>
+            <w:t xml:space="preserve"> </w:t>
+          </w:r>
+          <w:r>
+            <w:t xml:space="preserve"> X</w:t>
+          </w:r>
+          <w:r>
+            <w:t xml:space="preserve">   </w:t>
           </w:r>
         </w:sdtContent>
       </w:sdt>
@@ -3837,6 +3888,7 @@
         <w:t xml:space="preserve"> (including the passengers).</w:t>
       </w:r>
     </w:p>
+    <w:bookmarkStart w:id="2" w:name="_GoBack"/>
     <w:permStart w:id="1374191219" w:edGrp="everyone"/>
     <w:p>
       <w:pPr>
@@ -3855,7 +3907,13 @@
         <w:sdtEndPr/>
         <w:sdtContent>
           <w:r>
-            <w:t xml:space="preserve">    </w:t>
+            <w:t xml:space="preserve"> </w:t>
+          </w:r>
+          <w:r>
+            <w:t xml:space="preserve"> X</w:t>
+          </w:r>
+          <w:r>
+            <w:t xml:space="preserve">   </w:t>
           </w:r>
         </w:sdtContent>
       </w:sdt>
@@ -3864,6 +3922,7 @@
         <w:t xml:space="preserve">    </w:t>
       </w:r>
     </w:p>
+    <w:bookmarkEnd w:id="2"/>
     <w:p>
       <w:pPr>
         <w:pStyle w:val="Requirement-Header"/>
@@ -9572,6 +9631,7 @@
     <w:rsid w:val="002955BA"/>
     <w:rsid w:val="002B01EF"/>
     <w:rsid w:val="002C5B10"/>
+    <w:rsid w:val="002F1BE7"/>
     <w:rsid w:val="00362E40"/>
     <w:rsid w:val="003936CA"/>
     <w:rsid w:val="004209F9"/>
@@ -10794,7 +10854,7 @@
 </file>
 
 <file path=customXml/itemProps1.xml><?xml version="1.0" encoding="utf-8"?>
-<ds:datastoreItem xmlns:ds="http://schemas.openxmlformats.org/officeDocument/2006/customXml" ds:itemID="{08EC7746-CDE6-4E38-A17D-74DA566EDA43}">
+<ds:datastoreItem xmlns:ds="http://schemas.openxmlformats.org/officeDocument/2006/customXml" ds:itemID="{1A84305B-E439-4709-9704-CA9F946B3447}">
   <ds:schemaRefs>
     <ds:schemaRef ds:uri="http://schemas.openxmlformats.org/officeDocument/2006/bibliography"/>
   </ds:schemaRefs>

</xml_diff>

<commit_message>
Actualizados Requirements de StudentX
</commit_message>
<xml_diff>
--- a/reports/Student#2/02 - Requirements - Student #2.docx
+++ b/reports/Student#2/02 - Requirements - Student #2.docx
@@ -582,13 +582,7 @@
                   <w:rPr>
                     <w:rFonts w:asciiTheme="majorHAnsi" w:hAnsiTheme="majorHAnsi" w:cstheme="majorHAnsi"/>
                   </w:rPr>
-                  <w:t xml:space="preserve"> </w:t>
-                </w:r>
-                <w:r>
-                  <w:rPr>
-                    <w:rFonts w:asciiTheme="majorHAnsi" w:hAnsiTheme="majorHAnsi" w:cstheme="majorHAnsi"/>
-                  </w:rPr>
-                  <w:t>04/03</w:t>
+                  <w:t>26/05</w:t>
                 </w:r>
                 <w:r>
                   <w:rPr>
@@ -2240,7 +2234,13 @@
         <w:sdtEndPr/>
         <w:sdtContent>
           <w:r>
-            <w:t xml:space="preserve">    </w:t>
+            <w:t xml:space="preserve">  </w:t>
+          </w:r>
+          <w:r>
+            <w:t>X</w:t>
+          </w:r>
+          <w:r>
+            <w:t xml:space="preserve">  </w:t>
           </w:r>
         </w:sdtContent>
       </w:sdt>
@@ -2378,7 +2378,13 @@
         <w:sdtEndPr/>
         <w:sdtContent>
           <w:r>
-            <w:t xml:space="preserve">    </w:t>
+            <w:t xml:space="preserve">  </w:t>
+          </w:r>
+          <w:r>
+            <w:t>X</w:t>
+          </w:r>
+          <w:r>
+            <w:t xml:space="preserve">  </w:t>
           </w:r>
         </w:sdtContent>
       </w:sdt>
@@ -2594,7 +2600,13 @@
         <w:sdtEndPr/>
         <w:sdtContent>
           <w:r>
-            <w:t xml:space="preserve">    </w:t>
+            <w:t xml:space="preserve">  </w:t>
+          </w:r>
+          <w:r>
+            <w:t>X</w:t>
+          </w:r>
+          <w:r>
+            <w:t xml:space="preserve">  </w:t>
           </w:r>
         </w:sdtContent>
       </w:sdt>
@@ -2712,7 +2724,13 @@
         <w:sdtEndPr/>
         <w:sdtContent>
           <w:r>
-            <w:t xml:space="preserve">    </w:t>
+            <w:t xml:space="preserve">  </w:t>
+          </w:r>
+          <w:r>
+            <w:t>X</w:t>
+          </w:r>
+          <w:r>
+            <w:t xml:space="preserve">  </w:t>
           </w:r>
         </w:sdtContent>
       </w:sdt>
@@ -2767,7 +2785,13 @@
         <w:sdtEndPr/>
         <w:sdtContent>
           <w:r>
-            <w:t xml:space="preserve">    </w:t>
+            <w:t xml:space="preserve"> </w:t>
+          </w:r>
+          <w:r>
+            <w:t xml:space="preserve"> X</w:t>
+          </w:r>
+          <w:r>
+            <w:t xml:space="preserve">   </w:t>
           </w:r>
         </w:sdtContent>
       </w:sdt>
@@ -2804,7 +2828,13 @@
         <w:sdtEndPr/>
         <w:sdtContent>
           <w:r>
-            <w:t xml:space="preserve">    </w:t>
+            <w:t xml:space="preserve">  </w:t>
+          </w:r>
+          <w:r>
+            <w:t>X</w:t>
+          </w:r>
+          <w:r>
+            <w:t xml:space="preserve">  </w:t>
           </w:r>
         </w:sdtContent>
       </w:sdt>
@@ -3386,7 +3416,19 @@
             <w:rPr>
               <w:lang w:val="en-US"/>
             </w:rPr>
-            <w:t xml:space="preserve">    </w:t>
+            <w:t xml:space="preserve">  </w:t>
+          </w:r>
+          <w:r>
+            <w:rPr>
+              <w:lang w:val="en-US"/>
+            </w:rPr>
+            <w:t>X</w:t>
+          </w:r>
+          <w:r>
+            <w:rPr>
+              <w:lang w:val="en-US"/>
+            </w:rPr>
+            <w:t xml:space="preserve">  </w:t>
           </w:r>
         </w:sdtContent>
       </w:sdt>
@@ -3773,7 +3815,13 @@
         <w:sdtEndPr/>
         <w:sdtContent>
           <w:r>
-            <w:t xml:space="preserve">    </w:t>
+            <w:t xml:space="preserve">  </w:t>
+          </w:r>
+          <w:r>
+            <w:t>X</w:t>
+          </w:r>
+          <w:r>
+            <w:t xml:space="preserve">  </w:t>
           </w:r>
         </w:sdtContent>
       </w:sdt>
@@ -3855,7 +3903,13 @@
         <w:sdtEndPr/>
         <w:sdtContent>
           <w:r>
-            <w:t xml:space="preserve">    </w:t>
+            <w:t xml:space="preserve">  </w:t>
+          </w:r>
+          <w:r>
+            <w:t>X</w:t>
+          </w:r>
+          <w:r>
+            <w:t xml:space="preserve">  </w:t>
           </w:r>
         </w:sdtContent>
       </w:sdt>
@@ -9596,6 +9650,7 @@
     <w:rsid w:val="00953D97"/>
     <w:rsid w:val="00990B95"/>
     <w:rsid w:val="00A222AC"/>
+    <w:rsid w:val="00A81FAF"/>
     <w:rsid w:val="00BC7967"/>
     <w:rsid w:val="00C12AB9"/>
     <w:rsid w:val="00C63AB0"/>
@@ -10794,7 +10849,7 @@
 </file>
 
 <file path=customXml/itemProps1.xml><?xml version="1.0" encoding="utf-8"?>
-<ds:datastoreItem xmlns:ds="http://schemas.openxmlformats.org/officeDocument/2006/customXml" ds:itemID="{08EC7746-CDE6-4E38-A17D-74DA566EDA43}">
+<ds:datastoreItem xmlns:ds="http://schemas.openxmlformats.org/officeDocument/2006/customXml" ds:itemID="{688E50EF-5D14-45AA-80B8-D7C1641891F5}">
   <ds:schemaRefs>
     <ds:schemaRef ds:uri="http://schemas.openxmlformats.org/officeDocument/2006/bibliography"/>
   </ds:schemaRefs>

</xml_diff>